<commit_message>
Added Fs to smgmMI
</commit_message>
<xml_diff>
--- a/userGuide.docx
+++ b/userGuide.docx
@@ -1533,8 +1533,6 @@
       <w:r>
         <w:t>PARAMETERS</w:t>
       </w:r>
-      <w:bookmarkStart w:id="0" w:name="_GoBack"/>
-      <w:bookmarkEnd w:id="0"/>
     </w:p>
     <w:p>
       <w:pPr>
@@ -2204,19 +2202,14 @@
       </w:r>
     </w:p>
     <w:p>
-      <w:r>
-        <w:t xml:space="preserve">The </w:t>
-      </w:r>
-      <w:proofErr w:type="spellStart"/>
-      <w:r>
-        <w:t>smgmMI</w:t>
-      </w:r>
-      <w:proofErr w:type="spellEnd"/>
-      <w:r>
-        <w:t xml:space="preserve"> function </w:t>
-      </w:r>
-      <w:r>
-        <w:t xml:space="preserve">Skaggs, McNaughton </w:t>
+      <w:pPr>
+        <w:rPr>
+          <w:sz w:val="24"/>
+          <w:szCs w:val="24"/>
+        </w:rPr>
+      </w:pPr>
+      <w:r>
+        <w:t xml:space="preserve">SMGMMI The Skaggs, McNaughton </w:t>
       </w:r>
       <w:proofErr w:type="spellStart"/>
       <w:r>
@@ -2226,338 +2219,232 @@
       <w:r>
         <w:t xml:space="preserve"> mutual information estimate</w:t>
       </w:r>
-      <w:r>
-        <w:t xml:space="preserve"> in bits per frame. To convert to bits per second</w:t>
-      </w:r>
-      <w:r>
-        <w:t xml:space="preserve"> (</w:t>
-      </w:r>
-      <m:oMath>
-        <m:sSub>
-          <m:sSubPr>
-            <m:ctrlPr>
-              <w:rPr>
-                <w:rFonts w:ascii="Cambria Math" w:hAnsi="Cambria Math"/>
-                <w:i/>
-              </w:rPr>
-            </m:ctrlPr>
-          </m:sSubPr>
-          <m:e>
-            <m:r>
-              <w:rPr>
-                <w:rFonts w:ascii="Cambria Math" w:hAnsi="Cambria Math"/>
-              </w:rPr>
-              <m:t>I</m:t>
-            </m:r>
-          </m:e>
-          <m:sub>
-            <m:r>
-              <w:rPr>
-                <w:rFonts w:ascii="Cambria Math" w:hAnsi="Cambria Math"/>
-              </w:rPr>
-              <m:t>S</m:t>
-            </m:r>
-          </m:sub>
-        </m:sSub>
-      </m:oMath>
-      <w:r>
-        <w:t>)</w:t>
-      </w:r>
-      <w:r>
-        <w:t xml:space="preserve">, use </w:t>
-      </w:r>
-      <w:r>
-        <w:rPr>
-          <w:rFonts w:ascii="Courier New" w:hAnsi="Courier New" w:cs="Courier New"/>
-        </w:rPr>
-        <w:t>I*Fs</w:t>
-      </w:r>
-      <w:r>
-        <w:t>. To convert to bits per action potential</w:t>
-      </w:r>
+    </w:p>
+    <w:p>
+      <w:pPr>
+        <w:rPr>
+          <w:sz w:val="24"/>
+          <w:szCs w:val="24"/>
+        </w:rPr>
+      </w:pPr>
+      <w:r>
+        <w:t xml:space="preserve"> [</w:t>
+      </w:r>
+      <w:proofErr w:type="spellStart"/>
+      <w:proofErr w:type="gramStart"/>
+      <w:r>
+        <w:t>I,lambda</w:t>
+      </w:r>
+      <w:proofErr w:type="spellEnd"/>
+      <w:proofErr w:type="gramEnd"/>
+      <w:r>
+        <w:t xml:space="preserve">_] = SMGMMIRATE(X,Y,...) Returns the Skaggs, McNaughton, </w:t>
+      </w:r>
+      <w:proofErr w:type="spellStart"/>
+      <w:r>
+        <w:t>Gothard</w:t>
+      </w:r>
+      <w:proofErr w:type="spellEnd"/>
+      <w:r>
+        <w:t xml:space="preserve"> and Markus information rate of</w:t>
+      </w:r>
+      <w:r>
+        <w:t xml:space="preserve"> Y across X. X and Y are N long</w:t>
+      </w:r>
+      <w:r>
+        <w:t xml:space="preserve"> vectors, where N is the number of sample</w:t>
+      </w:r>
+      <w:r>
+        <w:t xml:space="preserve">s. I </w:t>
+      </w:r>
+      <w:proofErr w:type="gramStart"/>
+      <w:r>
+        <w:t>is</w:t>
+      </w:r>
+      <w:proofErr w:type="gramEnd"/>
+      <w:r>
+        <w:t xml:space="preserve"> the information rate in</w:t>
+      </w:r>
+      <w:r>
+        <w:t xml:space="preserve"> bits per second. lambda_ is the a</w:t>
+      </w:r>
+      <w:r>
+        <w:t xml:space="preserve">verage Y. To convert to bits </w:t>
+      </w:r>
+      <w:proofErr w:type="gramStart"/>
+      <w:r>
+        <w:t>per</w:t>
+      </w:r>
+      <w:r>
+        <w:t xml:space="preserve">  action</w:t>
+      </w:r>
+      <w:proofErr w:type="gramEnd"/>
+      <w:r>
+        <w:t xml:space="preserve"> potential, use I/lambda_.</w:t>
+      </w:r>
+    </w:p>
+    <w:p>
+      <w:pPr>
+        <w:rPr>
+          <w:sz w:val="24"/>
+          <w:szCs w:val="24"/>
+        </w:rPr>
+      </w:pPr>
+      <w:bookmarkStart w:id="0" w:name="_GoBack"/>
+      <w:bookmarkEnd w:id="0"/>
+      <w:r>
+        <w:t>OPTIONAL PARAMETERS</w:t>
+      </w:r>
+    </w:p>
+    <w:p>
+      <w:pPr>
+        <w:rPr>
+          <w:sz w:val="24"/>
+          <w:szCs w:val="24"/>
+        </w:rPr>
+      </w:pPr>
       <w:r>
         <w:t xml:space="preserve"> </w:t>
       </w:r>
-      <m:oMath>
-        <m:d>
-          <m:dPr>
-            <m:ctrlPr>
-              <w:rPr>
-                <w:rFonts w:ascii="Cambria Math" w:hAnsi="Cambria Math"/>
-                <w:i/>
-              </w:rPr>
-            </m:ctrlPr>
-          </m:dPr>
-          <m:e>
-            <m:sSub>
-              <m:sSubPr>
-                <m:ctrlPr>
-                  <w:rPr>
-                    <w:rFonts w:ascii="Cambria Math" w:hAnsi="Cambria Math"/>
-                    <w:i/>
-                  </w:rPr>
-                </m:ctrlPr>
-              </m:sSubPr>
-              <m:e>
-                <m:r>
-                  <w:rPr>
-                    <w:rFonts w:ascii="Cambria Math" w:hAnsi="Cambria Math"/>
-                  </w:rPr>
-                  <m:t>I</m:t>
-                </m:r>
-              </m:e>
-              <m:sub>
-                <m:r>
-                  <w:rPr>
-                    <w:rFonts w:ascii="Cambria Math" w:hAnsi="Cambria Math"/>
-                  </w:rPr>
-                  <m:t>AP</m:t>
-                </m:r>
-              </m:sub>
-            </m:sSub>
-          </m:e>
-        </m:d>
-      </m:oMath>
-      <w:r>
-        <w:t xml:space="preserve">, use </w:t>
-      </w:r>
-      <w:r>
-        <w:rPr>
-          <w:rFonts w:ascii="Courier New" w:hAnsi="Courier New" w:cs="Courier New"/>
-        </w:rPr>
-        <w:t>I/lambda_.</w:t>
-      </w:r>
-    </w:p>
+      <w:proofErr w:type="spellStart"/>
+      <w:r>
+        <w:rPr>
+          <w:b/>
+        </w:rPr>
+        <w:t>x_min</w:t>
+      </w:r>
+      <w:proofErr w:type="spellEnd"/>
+      <w:r>
+        <w:t xml:space="preserve"> (min(X)) - The lower bounds for the binning of X</w:t>
+      </w:r>
+    </w:p>
+    <w:p>
+      <w:pPr>
+        <w:rPr>
+          <w:sz w:val="24"/>
+          <w:szCs w:val="24"/>
+        </w:rPr>
+      </w:pPr>
+      <w:r>
+        <w:t xml:space="preserve"> </w:t>
+      </w:r>
+      <w:proofErr w:type="spellStart"/>
+      <w:r>
+        <w:rPr>
+          <w:b/>
+        </w:rPr>
+        <w:t>x_max</w:t>
+      </w:r>
+      <w:proofErr w:type="spellEnd"/>
+      <w:r>
+        <w:t xml:space="preserve"> (max(X)) - The upper bounds for the binning of X</w:t>
+      </w:r>
+    </w:p>
+    <w:p>
+      <w:pPr>
+        <w:rPr>
+          <w:sz w:val="24"/>
+          <w:szCs w:val="24"/>
+        </w:rPr>
+      </w:pPr>
+      <w:proofErr w:type="spellStart"/>
+      <w:r>
+        <w:rPr>
+          <w:b/>
+        </w:rPr>
+        <w:t>n_bin</w:t>
+      </w:r>
+      <w:proofErr w:type="spellEnd"/>
+      <w:r>
+        <w:t xml:space="preserve"> (60) - The number of bins across X</w:t>
+      </w:r>
+    </w:p>
+    <w:p>
+      <w:pPr>
+        <w:rPr>
+          <w:sz w:val="24"/>
+          <w:szCs w:val="24"/>
+        </w:rPr>
+      </w:pPr>
+      <w:r>
+        <w:rPr>
+          <w:b/>
+        </w:rPr>
+        <w:t>Fs</w:t>
+      </w:r>
+      <w:r>
+        <w:t xml:space="preserve"> - The sample frequency, used only for spiking data</w:t>
+      </w:r>
+    </w:p>
+    <w:p>
+      <w:pPr>
+        <w:pStyle w:val="Heading1"/>
+      </w:pPr>
+      <w:r>
+        <w:t xml:space="preserve"> </w:t>
+      </w:r>
+      <w:r>
+        <w:t>6. Other tools</w:t>
+      </w:r>
+    </w:p>
+    <w:p>
+      <w:r>
+        <w:t xml:space="preserve">In addition to the SMGM method, we provide a similar means to generate cells with ground truth information using the binned estimator </w:t>
+      </w:r>
+      <w:r>
+        <w:fldChar w:fldCharType="begin" w:fldLock="1"/>
+      </w:r>
+      <w:r>
+        <w:instrText>ADDIN CSL_CITATION {"citationItems":[{"id":"ITEM-1","itemData":{"DOI":"10.1523/ENEURO.0052-18.2018","ISSN":"2373-2822","abstract":"Understanding how neural systems integrate, encode, and compute information is central to understanding brain function. Frequently, data from neuroscience experiments are multivariate, the interactions between the variables are nonlinear, and the landscape of hypothesized or possible interactions between variables is extremely broad. Information theory is well suited to address these types of data, as it possesses multivariate analysis tools, it can be applied to many different types of data, it can capture nonlinear interactions, and it does not require assumptions about the structure of the underlying data (i.e., it is model independent). In this article, we walk through the mathematics of information theory along with common logistical problems associated with data type, data binning, data quantity requirements, bias, and significance testing. Next, we analyze models inspired by canonical neuroscience experiments to improve understanding and demonstrate the strengths of information theory analyses. To facilitate the use of information theory analyses, and an understanding of how these analyses are implemented, we also provide a free MATLAB software package that can be applied to a wide range of data from neuroscience experiments, as well as from other fields of study.","author":[{"dropping-particle":"","family":"Timme","given":"Nicholas M.","non-dropping-particle":"","parse-names":false,"suffix":""},{"dropping-particle":"","family":"Lapish","given":"Christopher","non-dropping-particle":"","parse-names":false,"suffix":""}],"container-title":"eneuro","id":"ITEM-1","issue":"3","issued":{"date-parts":[["2018","5"]]},"page":"ENEURO.0052-18.2018","title":"A Tutorial for Information Theory in Neuroscience","type":"article-journal","volume":"5"},"uris":["http://www.mendeley.com/documents/?uuid=1383496e-54e5-42eb-975b-5bdb71e8b422"]}],"mendeley":{"formattedCitation":"(Timme and Lapish, 2018)","plainTextFormattedCitation":"(Timme and Lapish, 2018)"},"properties":{"noteIndex":0},"schema":"https://github.com/citation-style-language/schema/raw/master/csl-citation.json"}</w:instrText>
+      </w:r>
+      <w:r>
+        <w:fldChar w:fldCharType="separate"/>
+      </w:r>
+      <w:r>
+        <w:rPr>
+          <w:noProof/>
+        </w:rPr>
+        <w:t>(Timme and Lapish, 2018)</w:t>
+      </w:r>
+      <w:r>
+        <w:fldChar w:fldCharType="end"/>
+      </w:r>
+      <w:r>
+        <w:t xml:space="preserve">. </w:t>
+      </w:r>
+    </w:p>
+    <w:p>
+      <w:pPr>
+        <w:pStyle w:val="Heading2"/>
+      </w:pPr>
+      <w:proofErr w:type="spellStart"/>
+      <w:r>
+        <w:t>genBinnedDistribution</w:t>
+      </w:r>
+      <w:proofErr w:type="spellEnd"/>
+    </w:p>
+    <w:p>
+      <w:r>
+        <w:t xml:space="preserve">Generate a binned </w:t>
+      </w:r>
+      <w:proofErr w:type="spellStart"/>
+      <w:r>
+        <w:t>probablility</w:t>
+      </w:r>
+      <w:proofErr w:type="spellEnd"/>
+      <w:r>
+        <w:t xml:space="preserve"> map that </w:t>
+      </w:r>
+      <w:r>
+        <w:t>matches a spike information and mean firing rate.</w:t>
+      </w:r>
+    </w:p>
+    <w:p/>
     <w:p>
       <w:pPr>
         <w:pStyle w:val="Heading3"/>
       </w:pPr>
       <w:r>
-        <w:t>INPUTS</w:t>
-      </w:r>
-    </w:p>
-    <w:p>
-      <w:r>
-        <w:rPr>
-          <w:b/>
-        </w:rPr>
-        <w:t>x</w:t>
-      </w:r>
-      <w:r>
-        <w:t xml:space="preserve"> – the behavior variable (e.g. Position)</w:t>
-      </w:r>
-    </w:p>
-    <w:p>
-      <w:r>
-        <w:rPr>
-          <w:b/>
-        </w:rPr>
-        <w:t>y</w:t>
-      </w:r>
-      <w:r>
-        <w:t xml:space="preserve"> – The response variable (e.g. spiking or </w:t>
-      </w:r>
-      <w:r>
-        <w:t>florescence</w:t>
-      </w:r>
-      <w:r>
-        <w:t>)</w:t>
-      </w:r>
-    </w:p>
-    <w:p>
-      <w:pPr>
-        <w:pStyle w:val="Heading3"/>
-      </w:pPr>
-      <w:r>
-        <w:t>RETURNS</w:t>
-      </w:r>
-    </w:p>
-    <w:p>
-      <w:r>
-        <w:rPr>
-          <w:b/>
-        </w:rPr>
-        <w:t xml:space="preserve">I </w:t>
-      </w:r>
-      <w:r>
-        <w:t>– The information (in bits per frame)</w:t>
-      </w:r>
-      <w:r>
-        <w:t xml:space="preserve"> (</w:t>
-      </w:r>
-      <m:oMath>
-        <m:sSub>
-          <m:sSubPr>
-            <m:ctrlPr>
-              <w:rPr>
-                <w:rFonts w:ascii="Cambria Math" w:hAnsi="Cambria Math"/>
-                <w:i/>
-              </w:rPr>
-            </m:ctrlPr>
-          </m:sSubPr>
-          <m:e>
-            <m:r>
-              <w:rPr>
-                <w:rFonts w:ascii="Cambria Math" w:hAnsi="Cambria Math"/>
-              </w:rPr>
-              <m:t>I</m:t>
-            </m:r>
-          </m:e>
-          <m:sub>
-            <m:r>
-              <w:rPr>
-                <w:rFonts w:ascii="Cambria Math" w:hAnsi="Cambria Math"/>
-              </w:rPr>
-              <m:t>S</m:t>
-            </m:r>
-          </m:sub>
-        </m:sSub>
-        <m:r>
-          <w:rPr>
-            <w:rFonts w:ascii="Cambria Math" w:hAnsi="Cambria Math"/>
-          </w:rPr>
-          <m:t>/Fs</m:t>
-        </m:r>
-      </m:oMath>
-      <w:r>
-        <w:t>)</w:t>
-      </w:r>
-    </w:p>
-    <w:p>
-      <w:r>
-        <w:rPr>
-          <w:b/>
-        </w:rPr>
-        <w:t>lambda</w:t>
-      </w:r>
-      <w:r>
-        <w:t>_ - The mean value of the response variable (per frame).</w:t>
-      </w:r>
-      <w:r>
-        <w:t xml:space="preserve"> </w:t>
-      </w:r>
-      <m:oMath>
-        <m:r>
-          <w:rPr>
-            <w:rFonts w:ascii="Cambria Math" w:hAnsi="Cambria Math"/>
-          </w:rPr>
-          <m:t>(</m:t>
-        </m:r>
-        <m:acc>
-          <m:accPr>
-            <m:chr m:val="̅"/>
-            <m:ctrlPr>
-              <w:rPr>
-                <w:rFonts w:ascii="Cambria Math" w:hAnsi="Cambria Math"/>
-                <w:i/>
-              </w:rPr>
-            </m:ctrlPr>
-          </m:accPr>
-          <m:e>
-            <m:r>
-              <w:rPr>
-                <w:rFonts w:ascii="Cambria Math" w:hAnsi="Cambria Math"/>
-              </w:rPr>
-              <m:t>λ</m:t>
-            </m:r>
-          </m:e>
-        </m:acc>
-      </m:oMath>
-      <w:r>
-        <w:t xml:space="preserve"> or </w:t>
-      </w:r>
-      <m:oMath>
-        <m:acc>
-          <m:accPr>
-            <m:chr m:val="̅"/>
-            <m:ctrlPr>
-              <w:rPr>
-                <w:rFonts w:ascii="Cambria Math" w:hAnsi="Cambria Math"/>
-                <w:i/>
-              </w:rPr>
-            </m:ctrlPr>
-          </m:accPr>
-          <m:e>
-            <m:r>
-              <w:rPr>
-                <w:rFonts w:ascii="Cambria Math" w:hAnsi="Cambria Math"/>
-              </w:rPr>
-              <m:t>f</m:t>
-            </m:r>
-          </m:e>
-        </m:acc>
-      </m:oMath>
-      <w:r>
-        <w:t>)</w:t>
-      </w:r>
-    </w:p>
-    <w:p>
-      <w:pPr>
-        <w:pStyle w:val="Heading1"/>
-      </w:pPr>
-      <w:r>
-        <w:t>6. Other tools</w:t>
-      </w:r>
-    </w:p>
-    <w:p>
-      <w:r>
-        <w:t xml:space="preserve">In addition to the SMGM method, we provide a similar means to generate cells with ground truth information using the binned estimator </w:t>
-      </w:r>
-      <w:r>
-        <w:fldChar w:fldCharType="begin" w:fldLock="1"/>
-      </w:r>
-      <w:r>
-        <w:instrText>ADDIN CSL_CITATION {"citationItems":[{"id":"ITEM-1","itemData":{"DOI":"10.1523/ENEURO.0052-18.2018","ISSN":"2373-2822","abstract":"Understanding how neural systems integrate, encode, and compute information is central to understanding brain function. Frequently, data from neuroscience experiments are multivariate, the interactions between the variables are nonlinear, and the landscape of hypothesized or possible interactions between variables is extremely broad. Information theory is well suited to address these types of data, as it possesses multivariate analysis tools, it can be applied to many different types of data, it can capture nonlinear interactions, and it does not require assumptions about the structure of the underlying data (i.e., it is model independent). In this article, we walk through the mathematics of information theory along with common logistical problems associated with data type, data binning, data quantity requirements, bias, and significance testing. Next, we analyze models inspired by canonical neuroscience experiments to improve understanding and demonstrate the strengths of information theory analyses. To facilitate the use of information theory analyses, and an understanding of how these analyses are implemented, we also provide a free MATLAB software package that can be applied to a wide range of data from neuroscience experiments, as well as from other fields of study.","author":[{"dropping-particle":"","family":"Timme","given":"Nicholas M.","non-dropping-particle":"","parse-names":false,"suffix":""},{"dropping-particle":"","family":"Lapish","given":"Christopher","non-dropping-particle":"","parse-names":false,"suffix":""}],"container-title":"eneuro","id":"ITEM-1","issue":"3","issued":{"date-parts":[["2018","5"]]},"page":"ENEURO.0052-18.2018","title":"A Tutorial for Information Theory in Neuroscience","type":"article-journal","volume":"5"},"uris":["http://www.mendeley.com/documents/?uuid=1383496e-54e5-42eb-975b-5bdb71e8b422"]}],"mendeley":{"formattedCitation":"(Timme and Lapish, 2018)","plainTextFormattedCitation":"(Timme and Lapish, 2018)"},"properties":{"noteIndex":0},"schema":"https://github.com/citation-style-language/schema/raw/master/csl-citation.json"}</w:instrText>
-      </w:r>
-      <w:r>
-        <w:fldChar w:fldCharType="separate"/>
-      </w:r>
-      <w:r>
-        <w:rPr>
-          <w:noProof/>
-        </w:rPr>
-        <w:t>(Timme and Lapish, 2018)</w:t>
-      </w:r>
-      <w:r>
-        <w:fldChar w:fldCharType="end"/>
-      </w:r>
-      <w:r>
-        <w:t xml:space="preserve">. </w:t>
-      </w:r>
-    </w:p>
-    <w:p>
-      <w:pPr>
-        <w:pStyle w:val="Heading2"/>
-      </w:pPr>
-      <w:proofErr w:type="spellStart"/>
-      <w:r>
-        <w:t>genBinnedDistribution</w:t>
-      </w:r>
-      <w:proofErr w:type="spellEnd"/>
-    </w:p>
-    <w:p>
-      <w:r>
-        <w:t xml:space="preserve">Generate a binned </w:t>
-      </w:r>
-      <w:proofErr w:type="spellStart"/>
-      <w:r>
-        <w:t>probablility</w:t>
-      </w:r>
-      <w:proofErr w:type="spellEnd"/>
-      <w:r>
-        <w:t xml:space="preserve"> map that </w:t>
-      </w:r>
-      <w:r>
-        <w:t>matches a spike information and mean firing rate.</w:t>
-      </w:r>
-    </w:p>
-    <w:p/>
-    <w:p>
-      <w:pPr>
-        <w:pStyle w:val="Heading3"/>
-      </w:pPr>
-      <w:r>
-        <w:lastRenderedPageBreak/>
         <w:t xml:space="preserve"> REQUIRED INPUT</w:t>
       </w:r>
     </w:p>
@@ -4433,7 +4320,7 @@
 </file>
 
 <file path=customXml/itemProps1.xml><?xml version="1.0" encoding="utf-8"?>
-<ds:datastoreItem xmlns:ds="http://schemas.openxmlformats.org/officeDocument/2006/customXml" ds:itemID="{2309C0A0-A51B-43D1-9A3A-4DD501E8E440}">
+<ds:datastoreItem xmlns:ds="http://schemas.openxmlformats.org/officeDocument/2006/customXml" ds:itemID="{590ADCCD-7916-4142-AF60-F337F2EBA2A5}">
   <ds:schemaRefs>
     <ds:schemaRef ds:uri="http://schemas.openxmlformats.org/officeDocument/2006/bibliography"/>
   </ds:schemaRefs>

</xml_diff>